<commit_message>
Create File2 and modified File1
</commit_message>
<xml_diff>
--- a/file1.docx
+++ b/file1.docx
@@ -8,6 +8,14 @@
       </w:pPr>
       <w:r>
         <w:t>Запись №1</w:t>
+      </w:r>
+    </w:p>
+    <w:p>
+      <w:pPr>
+        <w:pStyle w:val="Style_1"/>
+      </w:pPr>
+      <w:r>
+        <w:t>Запись №2</w:t>
       </w:r>
     </w:p>
     <w:sectPr>

</xml_diff>

<commit_message>
modified File1 fnd File2
</commit_message>
<xml_diff>
--- a/file1.docx
+++ b/file1.docx
@@ -7,7 +7,7 @@
         <w:pStyle w:val="Style_1"/>
       </w:pPr>
       <w:r>
-        <w:t>Запись №1</w:t>
+        <w:t>commit_1</w:t>
       </w:r>
     </w:p>
     <w:p>
@@ -15,7 +15,15 @@
         <w:pStyle w:val="Style_1"/>
       </w:pPr>
       <w:r>
-        <w:t>Запись №2</w:t>
+        <w:t>commit_2</w:t>
+      </w:r>
+    </w:p>
+    <w:p>
+      <w:pPr>
+        <w:pStyle w:val="Style_1"/>
+      </w:pPr>
+      <w:r>
+        <w:t>commit_3</w:t>
       </w:r>
     </w:p>
     <w:sectPr>

</xml_diff>